<commit_message>
Update Use Cases and class diagram description.docx
</commit_message>
<xml_diff>
--- a/Stage 2/Use Cases and class diagram description.docx
+++ b/Stage 2/Use Cases and class diagram description.docx
@@ -2164,7 +2164,7 @@
           <w:sz w:val="24"/>
           <w:szCs w:val="24"/>
         </w:rPr>
-        <w:t>People</w:t>
+        <w:t>U</w:t>
       </w:r>
       <w:r>
         <w:rPr>
@@ -2172,7 +2172,7 @@
           <w:sz w:val="24"/>
           <w:szCs w:val="24"/>
         </w:rPr>
-        <w:t xml:space="preserve"> (users)</w:t>
+        <w:t>sers</w:t>
       </w:r>
       <w:r>
         <w:rPr>
@@ -2228,7 +2228,7 @@
           <w:sz w:val="24"/>
           <w:szCs w:val="24"/>
         </w:rPr>
-        <w:t>two stations and retrieve a list of trains</w:t>
+        <w:t>two stations and ret</w:t>
       </w:r>
       <w:r>
         <w:rPr>
@@ -2236,6 +2236,22 @@
           <w:sz w:val="24"/>
           <w:szCs w:val="24"/>
         </w:rPr>
+        <w:t>urn</w:t>
+      </w:r>
+      <w:r>
+        <w:rPr>
+          <w:rFonts w:ascii="Arial" w:hAnsi="Arial" w:cs="Arial"/>
+          <w:sz w:val="24"/>
+          <w:szCs w:val="24"/>
+        </w:rPr>
+        <w:t xml:space="preserve"> a list of trains</w:t>
+      </w:r>
+      <w:r>
+        <w:rPr>
+          <w:rFonts w:ascii="Arial" w:hAnsi="Arial" w:cs="Arial"/>
+          <w:sz w:val="24"/>
+          <w:szCs w:val="24"/>
+        </w:rPr>
         <w:t xml:space="preserve"> (with times)</w:t>
       </w:r>
       <w:r>
@@ -2261,6 +2277,14 @@
           <w:szCs w:val="24"/>
         </w:rPr>
         <w:t>achieve this shortest route</w:t>
+      </w:r>
+      <w:r>
+        <w:rPr>
+          <w:rFonts w:ascii="Arial" w:hAnsi="Arial" w:cs="Arial"/>
+          <w:sz w:val="24"/>
+          <w:szCs w:val="24"/>
+        </w:rPr>
+        <w:t>. Admins can edit the train schedules through the system.</w:t>
       </w:r>
     </w:p>
     <w:p>

</xml_diff>